<commit_message>
Minor change to TicketDistributor Use Case Template
</commit_message>
<xml_diff>
--- a/Documentation/36-1/TicketDistributor use case.docx
+++ b/Documentation/36-1/TicketDistributor use case.docx
@@ -8,13 +8,15 @@
           <w:rStyle w:val="Fremhv"/>
           <w:b/>
           <w:i w:val="0"/>
-        </w:rPr>
-      </w:pPr>
-      <w:r>
-        <w:rPr>
-          <w:rStyle w:val="Fremhv"/>
-          <w:b/>
-          <w:i w:val="0"/>
+          <w:lang w:val="en-US"/>
+        </w:rPr>
+      </w:pPr>
+      <w:r>
+        <w:rPr>
+          <w:rStyle w:val="Fremhv"/>
+          <w:b/>
+          <w:i w:val="0"/>
+          <w:lang w:val="en-US"/>
         </w:rPr>
         <w:t xml:space="preserve">Use case name: </w:t>
       </w:r>
@@ -22,6 +24,7 @@
         <w:rPr>
           <w:rStyle w:val="Fremhv"/>
           <w:i w:val="0"/>
+          <w:lang w:val="en-US"/>
         </w:rPr>
         <w:t>BuyTicket</w:t>
       </w:r>
@@ -32,13 +35,15 @@
           <w:rStyle w:val="Fremhv"/>
           <w:b/>
           <w:i w:val="0"/>
-        </w:rPr>
-      </w:pPr>
-      <w:r>
-        <w:rPr>
-          <w:rStyle w:val="Fremhv"/>
-          <w:b/>
-          <w:i w:val="0"/>
+          <w:lang w:val="en-US"/>
+        </w:rPr>
+      </w:pPr>
+      <w:r>
+        <w:rPr>
+          <w:rStyle w:val="Fremhv"/>
+          <w:b/>
+          <w:i w:val="0"/>
+          <w:lang w:val="en-US"/>
         </w:rPr>
         <w:t>Participating actors:</w:t>
       </w:r>
@@ -549,16 +554,7 @@
           <w:i w:val="0"/>
           <w:lang w:val="en-US"/>
         </w:rPr>
-        <w:t xml:space="preserve">Entry condition: </w:t>
-      </w:r>
-      <w:r>
-        <w:rPr>
-          <w:rStyle w:val="Fremhv"/>
-          <w:b/>
-          <w:i w:val="0"/>
-          <w:lang w:val="en-US"/>
-        </w:rPr>
-        <w:t>Traveler</w:t>
+        <w:t>Entry condition: Traveler</w:t>
       </w:r>
       <w:r>
         <w:rPr>
@@ -681,8 +677,28 @@
           <w:i w:val="0"/>
           <w:lang w:val="en-US"/>
         </w:rPr>
+        <w:t xml:space="preserve"> OR </w:t>
+      </w:r>
+      <w:r>
+        <w:rPr>
+          <w:rStyle w:val="Fremhv"/>
+          <w:b/>
+          <w:i w:val="0"/>
+          <w:lang w:val="en-US"/>
+        </w:rPr>
+        <w:t>Timeout</w:t>
+      </w:r>
+      <w:r>
+        <w:rPr>
+          <w:rStyle w:val="Fremhv"/>
+          <w:b/>
+          <w:i w:val="0"/>
+          <w:lang w:val="en-US"/>
+        </w:rPr>
         <w:t>.</w:t>
       </w:r>
+      <w:bookmarkStart w:id="0" w:name="_GoBack"/>
+      <w:bookmarkEnd w:id="0"/>
     </w:p>
     <w:p>
       <w:pPr>
@@ -759,8 +775,6 @@
         </w:rPr>
         <w:t>Quality Requirements:</w:t>
       </w:r>
-      <w:bookmarkStart w:id="0" w:name="_GoBack"/>
-      <w:bookmarkEnd w:id="0"/>
     </w:p>
     <w:sectPr>
       <w:pgSz w:w="11906" w:h="16838"/>

</xml_diff>